<commit_message>
Validators check string is empty, fixed NotaValidator to check if the pair keys are empty, not the object
</commit_message>
<xml_diff>
--- a/docs/design/Project_AnalysisDesignDocument_LabAssiAsseProjectV01.docx
+++ b/docs/design/Project_AnalysisDesignDocument_LabAssiAsseProjectV01.docx
@@ -1,6 +1,6 @@
 
 <file path=word/document.xml><?xml version="1.0" encoding="utf-8"?>
-<w:document xmlns:wpc="http://schemas.microsoft.com/office/word/2010/wordprocessingCanvas" xmlns:cx="http://schemas.microsoft.com/office/drawing/2014/chartex" xmlns:cx1="http://schemas.microsoft.com/office/drawing/2015/9/8/chartex" xmlns:cx2="http://schemas.microsoft.com/office/drawing/2015/10/21/chartex" xmlns:cx3="http://schemas.microsoft.com/office/drawing/2016/5/9/chartex" xmlns:cx4="http://schemas.microsoft.com/office/drawing/2016/5/10/chartex" xmlns:cx5="http://schemas.microsoft.com/office/drawing/2016/5/11/chartex" xmlns:cx6="http://schemas.microsoft.com/office/drawing/2016/5/12/chartex" xmlns:cx7="http://schemas.microsoft.com/office/drawing/2016/5/13/chartex" xmlns:cx8="http://schemas.microsoft.com/office/drawing/2016/5/14/chartex" xmlns:mc="http://schemas.openxmlformats.org/markup-compatibility/2006" xmlns:aink="http://schemas.microsoft.com/office/drawing/2016/ink" xmlns:am3d="http://schemas.microsoft.com/office/drawing/2017/model3d" xmlns:o="urn:schemas-microsoft-com:office:office" xmlns:r="http://schemas.openxmlformats.org/officeDocument/2006/relationships" xmlns:m="http://schemas.openxmlformats.org/officeDocument/2006/math" xmlns:v="urn:schemas-microsoft-com:vml" xmlns:wp14="http://schemas.microsoft.com/office/word/2010/wordprocessingDrawing" xmlns:wp="http://schemas.openxmlformats.org/drawingml/2006/wordprocessingDrawing" xmlns:w10="urn:schemas-microsoft-com:office:word" xmlns:w="http://schemas.openxmlformats.org/wordprocessingml/2006/main" xmlns:w14="http://schemas.microsoft.com/office/word/2010/wordml" xmlns:w15="http://schemas.microsoft.com/office/word/2012/wordml" xmlns:w16cex="http://schemas.microsoft.com/office/word/2018/wordml/cex" xmlns:w16cid="http://schemas.microsoft.com/office/word/2016/wordml/cid" xmlns:w16="http://schemas.microsoft.com/office/word/2018/wordml" xmlns:w16se="http://schemas.microsoft.com/office/word/2015/wordml/symex" xmlns:wpg="http://schemas.microsoft.com/office/word/2010/wordprocessingGroup" xmlns:wpi="http://schemas.microsoft.com/office/word/2010/wordprocessingInk" xmlns:wne="http://schemas.microsoft.com/office/word/2006/wordml" xmlns:wps="http://schemas.microsoft.com/office/word/2010/wordprocessingShape" mc:Ignorable="w14 w15 w16se w16cid w16 w16cex wp14">
+<w:document xmlns:wpc="http://schemas.microsoft.com/office/word/2010/wordprocessingCanvas" xmlns:cx="http://schemas.microsoft.com/office/drawing/2014/chartex" xmlns:cx1="http://schemas.microsoft.com/office/drawing/2015/9/8/chartex" xmlns:cx2="http://schemas.microsoft.com/office/drawing/2015/10/21/chartex" xmlns:cx3="http://schemas.microsoft.com/office/drawing/2016/5/9/chartex" xmlns:cx4="http://schemas.microsoft.com/office/drawing/2016/5/10/chartex" xmlns:cx5="http://schemas.microsoft.com/office/drawing/2016/5/11/chartex" xmlns:cx6="http://schemas.microsoft.com/office/drawing/2016/5/12/chartex" xmlns:cx7="http://schemas.microsoft.com/office/drawing/2016/5/13/chartex" xmlns:cx8="http://schemas.microsoft.com/office/drawing/2016/5/14/chartex" xmlns:mc="http://schemas.openxmlformats.org/markup-compatibility/2006" xmlns:aink="http://schemas.microsoft.com/office/drawing/2016/ink" xmlns:am3d="http://schemas.microsoft.com/office/drawing/2017/model3d" xmlns:o="urn:schemas-microsoft-com:office:office" xmlns:oel="http://schemas.microsoft.com/office/2019/extlst" xmlns:r="http://schemas.openxmlformats.org/officeDocument/2006/relationships" xmlns:m="http://schemas.openxmlformats.org/officeDocument/2006/math" xmlns:v="urn:schemas-microsoft-com:vml" xmlns:wp14="http://schemas.microsoft.com/office/word/2010/wordprocessingDrawing" xmlns:wp="http://schemas.openxmlformats.org/drawingml/2006/wordprocessingDrawing" xmlns:w10="urn:schemas-microsoft-com:office:word" xmlns:w="http://schemas.openxmlformats.org/wordprocessingml/2006/main" xmlns:w14="http://schemas.microsoft.com/office/word/2010/wordml" xmlns:w15="http://schemas.microsoft.com/office/word/2012/wordml" xmlns:w16cex="http://schemas.microsoft.com/office/word/2018/wordml/cex" xmlns:w16cid="http://schemas.microsoft.com/office/word/2016/wordml/cid" xmlns:w16="http://schemas.microsoft.com/office/word/2018/wordml" xmlns:w16du="http://schemas.microsoft.com/office/word/2023/wordml/word16du" xmlns:w16sdtdh="http://schemas.microsoft.com/office/word/2020/wordml/sdtdatahash" xmlns:w16sdtfl="http://schemas.microsoft.com/office/word/2024/wordml/sdtformatlock" xmlns:w16se="http://schemas.microsoft.com/office/word/2015/wordml/symex" xmlns:wpg="http://schemas.microsoft.com/office/word/2010/wordprocessingGroup" xmlns:wpi="http://schemas.microsoft.com/office/word/2010/wordprocessingInk" xmlns:wne="http://schemas.microsoft.com/office/word/2006/wordml" xmlns:wps="http://schemas.microsoft.com/office/word/2010/wordprocessingShape" mc:Ignorable="w14 w15 w16se w16cid w16 w16cex w16sdtdh w16sdtfl w16du wp14">
   <w:body>
     <w:p>
       <w:pPr>
@@ -82,19 +82,17 @@
           <w:sz w:val="24"/>
           <w:szCs w:val="24"/>
         </w:rPr>
-        <w:t>March, 2020</w:t>
-      </w:r>
-    </w:p>
-    <w:p>
-      <w:pPr>
-        <w:pStyle w:val="Title"/>
+        <w:t>March, 20</w:t>
+      </w:r>
+      <w:r>
         <w:rPr>
           <w:rFonts w:ascii="Times New Roman" w:hAnsi="Times New Roman" w:cs="Times New Roman"/>
           <w:b w:val="0"/>
           <w:sz w:val="24"/>
           <w:szCs w:val="24"/>
         </w:rPr>
-      </w:pPr>
+        <w:t>25</w:t>
+      </w:r>
     </w:p>
     <w:p>
       <w:pPr>
@@ -219,6 +217,17 @@
     </w:p>
     <w:p>
       <w:pPr>
+        <w:pStyle w:val="Title"/>
+        <w:rPr>
+          <w:rFonts w:ascii="Times New Roman" w:hAnsi="Times New Roman" w:cs="Times New Roman"/>
+          <w:b w:val="0"/>
+          <w:sz w:val="24"/>
+          <w:szCs w:val="24"/>
+        </w:rPr>
+      </w:pPr>
+    </w:p>
+    <w:p>
+      <w:pPr>
         <w:jc w:val="both"/>
         <w:rPr>
           <w:rFonts w:ascii="Times New Roman" w:eastAsia="Times New Roman" w:hAnsi="Times New Roman" w:cs="Times New Roman"/>
@@ -251,15 +260,32 @@
           <w:sz w:val="24"/>
           <w:szCs w:val="24"/>
         </w:rPr>
-        <w:t>Student X</w:t>
+        <w:t>Florea R</w:t>
       </w:r>
       <w:r>
         <w:rPr>
           <w:rFonts w:ascii="Times New Roman" w:eastAsia="Times New Roman" w:hAnsi="Times New Roman" w:cs="Times New Roman"/>
           <w:sz w:val="24"/>
           <w:szCs w:val="24"/>
-        </w:rPr>
-        <w:t>, Student Y</w:t>
+          <w:lang w:val="ro-RO"/>
+        </w:rPr>
+        <w:t>ăzvan-Ștefan</w:t>
+      </w:r>
+      <w:r>
+        <w:rPr>
+          <w:rFonts w:ascii="Times New Roman" w:eastAsia="Times New Roman" w:hAnsi="Times New Roman" w:cs="Times New Roman"/>
+          <w:sz w:val="24"/>
+          <w:szCs w:val="24"/>
+        </w:rPr>
+        <w:t xml:space="preserve">, </w:t>
+      </w:r>
+      <w:r>
+        <w:rPr>
+          <w:rFonts w:ascii="Times New Roman" w:eastAsia="Times New Roman" w:hAnsi="Times New Roman" w:cs="Times New Roman"/>
+          <w:sz w:val="24"/>
+          <w:szCs w:val="24"/>
+        </w:rPr>
+        <w:t>Geanovu Medeea-Elena</w:t>
       </w:r>
     </w:p>
     <w:p>
@@ -280,6 +306,14 @@
           <w:szCs w:val="24"/>
         </w:rPr>
         <w:t>933</w:t>
+      </w:r>
+      <w:r>
+        <w:rPr>
+          <w:rFonts w:ascii="Times New Roman" w:eastAsia="Times New Roman" w:hAnsi="Times New Roman" w:cs="Times New Roman"/>
+          <w:sz w:val="24"/>
+          <w:szCs w:val="24"/>
+        </w:rPr>
+        <w:t>/1</w:t>
       </w:r>
     </w:p>
     <w:p>
@@ -544,7 +578,7 @@
                 <w:sz w:val="24"/>
                 <w:szCs w:val="24"/>
               </w:rPr>
-              <w:t>Initial</w:t>
+              <w:t>First check of the design document</w:t>
             </w:r>
           </w:p>
         </w:tc>
@@ -567,7 +601,16 @@
                 <w:sz w:val="24"/>
                 <w:szCs w:val="24"/>
               </w:rPr>
-              <w:t>Student X</w:t>
+              <w:t>Florea R</w:t>
+            </w:r>
+            <w:r>
+              <w:rPr>
+                <w:rFonts w:ascii="Times New Roman" w:eastAsia="Times New Roman" w:hAnsi="Times New Roman" w:cs="Times New Roman"/>
+                <w:sz w:val="24"/>
+                <w:szCs w:val="24"/>
+                <w:lang w:val="ro-RO"/>
+              </w:rPr>
+              <w:t>ăzvan-Ștefan</w:t>
             </w:r>
           </w:p>
           <w:p>
@@ -586,15 +629,7 @@
                 <w:sz w:val="24"/>
                 <w:szCs w:val="24"/>
               </w:rPr>
-              <w:t xml:space="preserve">Student </w:t>
-            </w:r>
-            <w:r>
-              <w:rPr>
-                <w:rFonts w:ascii="Times New Roman" w:eastAsia="Times New Roman" w:hAnsi="Times New Roman" w:cs="Times New Roman"/>
-                <w:sz w:val="24"/>
-                <w:szCs w:val="24"/>
-              </w:rPr>
-              <w:t>Y</w:t>
+              <w:t>Geanovu Medeea-Elena</w:t>
             </w:r>
           </w:p>
         </w:tc>
@@ -625,15 +660,7 @@
                 <w:sz w:val="24"/>
                 <w:szCs w:val="24"/>
               </w:rPr>
-              <w:t>1</w:t>
-            </w:r>
-            <w:r>
-              <w:rPr>
-                <w:rFonts w:ascii="Times New Roman" w:eastAsia="Times New Roman" w:hAnsi="Times New Roman" w:cs="Times New Roman"/>
-                <w:sz w:val="24"/>
-                <w:szCs w:val="24"/>
-              </w:rPr>
-              <w:t>6.03.2020</w:t>
+              <w:t>08.03.2025</w:t>
             </w:r>
           </w:p>
         </w:tc>
@@ -816,7 +843,6 @@
           <w:docPartUnique/>
         </w:docPartObj>
       </w:sdtPr>
-      <w:sdtEndPr/>
       <w:sdtContent>
         <w:p>
           <w:pPr>
@@ -930,7 +956,7 @@
               <w:rPr>
                 <w:rFonts w:ascii="Times New Roman" w:eastAsia="Times New Roman" w:hAnsi="Times New Roman" w:cs="Times New Roman"/>
               </w:rPr>
-              <w:t>20</w:t>
+              <w:t>25</w:t>
             </w:r>
           </w:hyperlink>
           <w:hyperlink w:anchor="_heading=h.1fob9te">
@@ -1097,13 +1123,7 @@
                 <w:color w:val="000000"/>
               </w:rPr>
               <w:tab/>
-              <w:t>Use case number 1 (Descripti</w:t>
-            </w:r>
-            <w:r>
-              <w:rPr>
-                <w:color w:val="000000"/>
-              </w:rPr>
-              <w:t>on of the use case)</w:t>
+              <w:t>Use case number 1 (Description of the use case)</w:t>
             </w:r>
             <w:r>
               <w:rPr>
@@ -1270,13 +1290,7 @@
                 <w:color w:val="000000"/>
               </w:rPr>
               <w:tab/>
-              <w:t>Attri</w:t>
-            </w:r>
-            <w:r>
-              <w:rPr>
-                <w:color w:val="000000"/>
-              </w:rPr>
-              <w:t>butes</w:t>
+              <w:t>Attributes</w:t>
             </w:r>
             <w:r>
               <w:rPr>
@@ -1624,7 +1638,6 @@
           <w:sz w:val="24"/>
           <w:szCs w:val="24"/>
         </w:rPr>
-        <w:lastRenderedPageBreak/>
         <w:tab/>
       </w:r>
     </w:p>
@@ -2012,9 +2025,17 @@
           <w:noProof/>
         </w:rPr>
         <w:drawing>
-          <wp:inline distT="114300" distB="114300" distL="114300" distR="114300" wp14:anchorId="04FE9A4B" wp14:editId="3671DD54">
+          <wp:anchor distT="0" distB="0" distL="114300" distR="114300" simplePos="0" relativeHeight="251658240" behindDoc="0" locked="0" layoutInCell="1" allowOverlap="1" wp14:anchorId="04FE9A4B" wp14:editId="4B33145D">
+            <wp:simplePos x="901700" y="4826000"/>
+            <wp:positionH relativeFrom="column">
+              <wp:align>left</wp:align>
+            </wp:positionH>
+            <wp:positionV relativeFrom="paragraph">
+              <wp:align>top</wp:align>
+            </wp:positionV>
             <wp:extent cx="6032500" cy="3873500"/>
-            <wp:effectExtent l="0" t="0" r="0" b="0"/>
+            <wp:effectExtent l="0" t="0" r="6350" b="0"/>
+            <wp:wrapSquare wrapText="bothSides"/>
             <wp:docPr id="5" name="image4.png"/>
             <wp:cNvGraphicFramePr/>
             <a:graphic xmlns:a="http://schemas.openxmlformats.org/drawingml/2006/main">
@@ -2025,7 +2046,13 @@
                     <pic:cNvPicPr preferRelativeResize="0"/>
                   </pic:nvPicPr>
                   <pic:blipFill>
-                    <a:blip r:embed="rId8"/>
+                    <a:blip r:embed="rId8">
+                      <a:extLst>
+                        <a:ext uri="{28A0092B-C50C-407E-A947-70E740481C1C}">
+                          <a14:useLocalDpi xmlns:a14="http://schemas.microsoft.com/office/drawing/2010/main" val="0"/>
+                        </a:ext>
+                      </a:extLst>
+                    </a:blip>
                     <a:srcRect/>
                     <a:stretch>
                       <a:fillRect/>
@@ -2044,8 +2071,11 @@
                 </pic:pic>
               </a:graphicData>
             </a:graphic>
-          </wp:inline>
+          </wp:anchor>
         </w:drawing>
+      </w:r>
+      <w:r>
+        <w:br w:type="textWrapping" w:clear="all"/>
       </w:r>
     </w:p>
     <w:p>
@@ -2099,6 +2129,7 @@
         <w:rPr>
           <w:color w:val="000000"/>
         </w:rPr>
+        <w:lastRenderedPageBreak/>
         <w:t xml:space="preserve">Description: </w:t>
       </w:r>
       <w:r>
@@ -2206,7 +2237,6 @@
               </w:rPr>
             </w:pPr>
             <w:r>
-              <w:lastRenderedPageBreak/>
               <w:t>Action</w:t>
             </w:r>
           </w:p>
@@ -2621,10 +2651,7 @@
               <w:ind w:hanging="720"/>
             </w:pPr>
             <w:r>
-              <w:t xml:space="preserve">               2</w:t>
-            </w:r>
-            <w:r>
-              <w:t xml:space="preserve"> Checks if it is a valid id and there is a student with that id and deletes the student </w:t>
+              <w:t xml:space="preserve">               2 Checks if it is a valid id and there is a student with that id and deletes the student </w:t>
             </w:r>
           </w:p>
         </w:tc>
@@ -2710,10 +2737,7 @@
         <w:ind w:left="720"/>
       </w:pPr>
       <w:r>
-        <w:t>Postcondition: - the student with the specified id h</w:t>
-      </w:r>
-      <w:r>
-        <w:t>as the data updated</w:t>
+        <w:t>Postcondition: - the student with the specified id has the data updated</w:t>
       </w:r>
     </w:p>
     <w:p>
@@ -2878,7 +2902,6 @@
       <w:bookmarkStart w:id="10" w:name="_heading=h.4d34og8" w:colFirst="0" w:colLast="0"/>
       <w:bookmarkEnd w:id="10"/>
       <w:r>
-        <w:lastRenderedPageBreak/>
         <w:t>Analysis</w:t>
       </w:r>
     </w:p>
@@ -2917,10 +2940,23 @@
     </w:p>
     <w:p>
       <w:r>
-        <w:t>One student can have multiple assignments and one assignment can be assigned to many students. It is a many-to-many relationship between the two classes. Class Grade has as id, a pair consistin</w:t>
-      </w:r>
-      <w:r>
-        <w:t>g of studentId and assignmentId and it is the association class between the Student and Assignment classes.</w:t>
+        <w:t xml:space="preserve">One student can have multiple assignments and one assignment can be assigned to many students. It is a many-to-many relationship between the two classes. Class Grade has as id, a pair consisting of </w:t>
+      </w:r>
+      <w:proofErr w:type="spellStart"/>
+      <w:r>
+        <w:t>studentId</w:t>
+      </w:r>
+      <w:proofErr w:type="spellEnd"/>
+      <w:r>
+        <w:t xml:space="preserve"> and </w:t>
+      </w:r>
+      <w:proofErr w:type="spellStart"/>
+      <w:r>
+        <w:t>assignmentId</w:t>
+      </w:r>
+      <w:proofErr w:type="spellEnd"/>
+      <w:r>
+        <w:t xml:space="preserve"> and it is the association class between the Student and Assignment classes.</w:t>
       </w:r>
     </w:p>
     <w:p>
@@ -2949,8 +2985,21 @@
     </w:p>
     <w:p>
       <w:r>
-        <w:t>Grade: id(studentId, assignmentId</w:t>
-      </w:r>
+        <w:t>Grade: id(</w:t>
+      </w:r>
+      <w:proofErr w:type="spellStart"/>
+      <w:r>
+        <w:t>studentId</w:t>
+      </w:r>
+      <w:proofErr w:type="spellEnd"/>
+      <w:r>
+        <w:t xml:space="preserve">, </w:t>
+      </w:r>
+      <w:proofErr w:type="spellStart"/>
+      <w:r>
+        <w:t>assignmentId</w:t>
+      </w:r>
+      <w:proofErr w:type="spellEnd"/>
       <w:r>
         <w:t>), value, deliver date, feedback</w:t>
       </w:r>
@@ -3008,10 +3057,15 @@
         <w:ind w:left="576"/>
       </w:pPr>
       <w:r>
-        <w:t>After each operation a message is shown to the user either if the command terminated succesfully or with an error me</w:t>
-      </w:r>
-      <w:r>
-        <w:t xml:space="preserve">ssage. </w:t>
+        <w:t xml:space="preserve">After each operation a message is shown to the user either if the command terminated </w:t>
+      </w:r>
+      <w:proofErr w:type="spellStart"/>
+      <w:r>
+        <w:t>succesfully</w:t>
+      </w:r>
+      <w:proofErr w:type="spellEnd"/>
+      <w:r>
+        <w:t xml:space="preserve"> or with an error message. </w:t>
       </w:r>
     </w:p>
     <w:p>
@@ -3071,7 +3125,6 @@
       <w:bookmarkStart w:id="17" w:name="_heading=h.1ksv4uv" w:colFirst="0" w:colLast="0"/>
       <w:bookmarkEnd w:id="17"/>
       <w:r>
-        <w:lastRenderedPageBreak/>
         <w:t>Design</w:t>
       </w:r>
     </w:p>
@@ -3138,6 +3191,7 @@
           <w:b/>
           <w:noProof/>
         </w:rPr>
+        <w:lastRenderedPageBreak/>
         <w:drawing>
           <wp:inline distT="114300" distB="114300" distL="114300" distR="114300" wp14:anchorId="4944AE31" wp14:editId="6ADB5CFF">
             <wp:extent cx="6032500" cy="7429500"/>
@@ -3256,7 +3310,6 @@
           <w:b/>
           <w:color w:val="3C78D8"/>
         </w:rPr>
-        <w:lastRenderedPageBreak/>
         <w:t>Add Student Sequence Diagram</w:t>
       </w:r>
     </w:p>
@@ -3279,6 +3332,7 @@
           <w:b/>
           <w:noProof/>
         </w:rPr>
+        <w:lastRenderedPageBreak/>
         <w:drawing>
           <wp:inline distT="114300" distB="114300" distL="114300" distR="114300" wp14:anchorId="7C8BA29C" wp14:editId="13EA442B">
             <wp:extent cx="6319838" cy="2106613"/>
@@ -3562,7 +3616,6 @@
         <w:ind w:left="1296"/>
       </w:pPr>
       <w:r>
-        <w:lastRenderedPageBreak/>
         <w:t>1. Information Expert</w:t>
       </w:r>
     </w:p>
@@ -3579,6 +3632,7 @@
         <w:ind w:left="1296"/>
       </w:pPr>
       <w:r>
+        <w:lastRenderedPageBreak/>
         <w:t>2. Creator</w:t>
       </w:r>
     </w:p>
@@ -3714,7 +3768,7 @@
 </file>
 
 <file path=word/endnotes.xml><?xml version="1.0" encoding="utf-8"?>
-<w:endnotes xmlns:wpc="http://schemas.microsoft.com/office/word/2010/wordprocessingCanvas" xmlns:cx="http://schemas.microsoft.com/office/drawing/2014/chartex" xmlns:cx1="http://schemas.microsoft.com/office/drawing/2015/9/8/chartex" xmlns:cx2="http://schemas.microsoft.com/office/drawing/2015/10/21/chartex" xmlns:cx3="http://schemas.microsoft.com/office/drawing/2016/5/9/chartex" xmlns:cx4="http://schemas.microsoft.com/office/drawing/2016/5/10/chartex" xmlns:cx5="http://schemas.microsoft.com/office/drawing/2016/5/11/chartex" xmlns:cx6="http://schemas.microsoft.com/office/drawing/2016/5/12/chartex" xmlns:cx7="http://schemas.microsoft.com/office/drawing/2016/5/13/chartex" xmlns:cx8="http://schemas.microsoft.com/office/drawing/2016/5/14/chartex" xmlns:mc="http://schemas.openxmlformats.org/markup-compatibility/2006" xmlns:aink="http://schemas.microsoft.com/office/drawing/2016/ink" xmlns:am3d="http://schemas.microsoft.com/office/drawing/2017/model3d" xmlns:o="urn:schemas-microsoft-com:office:office" xmlns:r="http://schemas.openxmlformats.org/officeDocument/2006/relationships" xmlns:m="http://schemas.openxmlformats.org/officeDocument/2006/math" xmlns:v="urn:schemas-microsoft-com:vml" xmlns:wp14="http://schemas.microsoft.com/office/word/2010/wordprocessingDrawing" xmlns:wp="http://schemas.openxmlformats.org/drawingml/2006/wordprocessingDrawing" xmlns:w10="urn:schemas-microsoft-com:office:word" xmlns:w="http://schemas.openxmlformats.org/wordprocessingml/2006/main" xmlns:w14="http://schemas.microsoft.com/office/word/2010/wordml" xmlns:w15="http://schemas.microsoft.com/office/word/2012/wordml" xmlns:w16cex="http://schemas.microsoft.com/office/word/2018/wordml/cex" xmlns:w16cid="http://schemas.microsoft.com/office/word/2016/wordml/cid" xmlns:w16="http://schemas.microsoft.com/office/word/2018/wordml" xmlns:w16se="http://schemas.microsoft.com/office/word/2015/wordml/symex" xmlns:wpg="http://schemas.microsoft.com/office/word/2010/wordprocessingGroup" xmlns:wpi="http://schemas.microsoft.com/office/word/2010/wordprocessingInk" xmlns:wne="http://schemas.microsoft.com/office/word/2006/wordml" xmlns:wps="http://schemas.microsoft.com/office/word/2010/wordprocessingShape" mc:Ignorable="w14 w15 w16se w16cid w16 w16cex wp14">
+<w:endnotes xmlns:wpc="http://schemas.microsoft.com/office/word/2010/wordprocessingCanvas" xmlns:cx="http://schemas.microsoft.com/office/drawing/2014/chartex" xmlns:cx1="http://schemas.microsoft.com/office/drawing/2015/9/8/chartex" xmlns:cx2="http://schemas.microsoft.com/office/drawing/2015/10/21/chartex" xmlns:cx3="http://schemas.microsoft.com/office/drawing/2016/5/9/chartex" xmlns:cx4="http://schemas.microsoft.com/office/drawing/2016/5/10/chartex" xmlns:cx5="http://schemas.microsoft.com/office/drawing/2016/5/11/chartex" xmlns:cx6="http://schemas.microsoft.com/office/drawing/2016/5/12/chartex" xmlns:cx7="http://schemas.microsoft.com/office/drawing/2016/5/13/chartex" xmlns:cx8="http://schemas.microsoft.com/office/drawing/2016/5/14/chartex" xmlns:mc="http://schemas.openxmlformats.org/markup-compatibility/2006" xmlns:aink="http://schemas.microsoft.com/office/drawing/2016/ink" xmlns:am3d="http://schemas.microsoft.com/office/drawing/2017/model3d" xmlns:o="urn:schemas-microsoft-com:office:office" xmlns:oel="http://schemas.microsoft.com/office/2019/extlst" xmlns:r="http://schemas.openxmlformats.org/officeDocument/2006/relationships" xmlns:m="http://schemas.openxmlformats.org/officeDocument/2006/math" xmlns:v="urn:schemas-microsoft-com:vml" xmlns:wp14="http://schemas.microsoft.com/office/word/2010/wordprocessingDrawing" xmlns:wp="http://schemas.openxmlformats.org/drawingml/2006/wordprocessingDrawing" xmlns:w10="urn:schemas-microsoft-com:office:word" xmlns:w="http://schemas.openxmlformats.org/wordprocessingml/2006/main" xmlns:w14="http://schemas.microsoft.com/office/word/2010/wordml" xmlns:w15="http://schemas.microsoft.com/office/word/2012/wordml" xmlns:w16cex="http://schemas.microsoft.com/office/word/2018/wordml/cex" xmlns:w16cid="http://schemas.microsoft.com/office/word/2016/wordml/cid" xmlns:w16="http://schemas.microsoft.com/office/word/2018/wordml" xmlns:w16du="http://schemas.microsoft.com/office/word/2023/wordml/word16du" xmlns:w16sdtdh="http://schemas.microsoft.com/office/word/2020/wordml/sdtdatahash" xmlns:w16sdtfl="http://schemas.microsoft.com/office/word/2024/wordml/sdtformatlock" xmlns:w16se="http://schemas.microsoft.com/office/word/2015/wordml/symex" xmlns:wpg="http://schemas.microsoft.com/office/word/2010/wordprocessingGroup" xmlns:wpi="http://schemas.microsoft.com/office/word/2010/wordprocessingInk" xmlns:wne="http://schemas.microsoft.com/office/word/2006/wordml" xmlns:wps="http://schemas.microsoft.com/office/word/2010/wordprocessingShape" mc:Ignorable="w14 w15 w16se w16cid w16 w16cex w16sdtdh w16sdtfl w16du wp14">
   <w:endnote w:type="separator" w:id="-1">
     <w:p>
       <w:pPr>
@@ -3739,7 +3793,7 @@
 </file>
 
 <file path=word/footnotes.xml><?xml version="1.0" encoding="utf-8"?>
-<w:footnotes xmlns:wpc="http://schemas.microsoft.com/office/word/2010/wordprocessingCanvas" xmlns:cx="http://schemas.microsoft.com/office/drawing/2014/chartex" xmlns:cx1="http://schemas.microsoft.com/office/drawing/2015/9/8/chartex" xmlns:cx2="http://schemas.microsoft.com/office/drawing/2015/10/21/chartex" xmlns:cx3="http://schemas.microsoft.com/office/drawing/2016/5/9/chartex" xmlns:cx4="http://schemas.microsoft.com/office/drawing/2016/5/10/chartex" xmlns:cx5="http://schemas.microsoft.com/office/drawing/2016/5/11/chartex" xmlns:cx6="http://schemas.microsoft.com/office/drawing/2016/5/12/chartex" xmlns:cx7="http://schemas.microsoft.com/office/drawing/2016/5/13/chartex" xmlns:cx8="http://schemas.microsoft.com/office/drawing/2016/5/14/chartex" xmlns:mc="http://schemas.openxmlformats.org/markup-compatibility/2006" xmlns:aink="http://schemas.microsoft.com/office/drawing/2016/ink" xmlns:am3d="http://schemas.microsoft.com/office/drawing/2017/model3d" xmlns:o="urn:schemas-microsoft-com:office:office" xmlns:r="http://schemas.openxmlformats.org/officeDocument/2006/relationships" xmlns:m="http://schemas.openxmlformats.org/officeDocument/2006/math" xmlns:v="urn:schemas-microsoft-com:vml" xmlns:wp14="http://schemas.microsoft.com/office/word/2010/wordprocessingDrawing" xmlns:wp="http://schemas.openxmlformats.org/drawingml/2006/wordprocessingDrawing" xmlns:w10="urn:schemas-microsoft-com:office:word" xmlns:w="http://schemas.openxmlformats.org/wordprocessingml/2006/main" xmlns:w14="http://schemas.microsoft.com/office/word/2010/wordml" xmlns:w15="http://schemas.microsoft.com/office/word/2012/wordml" xmlns:w16cex="http://schemas.microsoft.com/office/word/2018/wordml/cex" xmlns:w16cid="http://schemas.microsoft.com/office/word/2016/wordml/cid" xmlns:w16="http://schemas.microsoft.com/office/word/2018/wordml" xmlns:w16se="http://schemas.microsoft.com/office/word/2015/wordml/symex" xmlns:wpg="http://schemas.microsoft.com/office/word/2010/wordprocessingGroup" xmlns:wpi="http://schemas.microsoft.com/office/word/2010/wordprocessingInk" xmlns:wne="http://schemas.microsoft.com/office/word/2006/wordml" xmlns:wps="http://schemas.microsoft.com/office/word/2010/wordprocessingShape" mc:Ignorable="w14 w15 w16se w16cid w16 w16cex wp14">
+<w:footnotes xmlns:wpc="http://schemas.microsoft.com/office/word/2010/wordprocessingCanvas" xmlns:cx="http://schemas.microsoft.com/office/drawing/2014/chartex" xmlns:cx1="http://schemas.microsoft.com/office/drawing/2015/9/8/chartex" xmlns:cx2="http://schemas.microsoft.com/office/drawing/2015/10/21/chartex" xmlns:cx3="http://schemas.microsoft.com/office/drawing/2016/5/9/chartex" xmlns:cx4="http://schemas.microsoft.com/office/drawing/2016/5/10/chartex" xmlns:cx5="http://schemas.microsoft.com/office/drawing/2016/5/11/chartex" xmlns:cx6="http://schemas.microsoft.com/office/drawing/2016/5/12/chartex" xmlns:cx7="http://schemas.microsoft.com/office/drawing/2016/5/13/chartex" xmlns:cx8="http://schemas.microsoft.com/office/drawing/2016/5/14/chartex" xmlns:mc="http://schemas.openxmlformats.org/markup-compatibility/2006" xmlns:aink="http://schemas.microsoft.com/office/drawing/2016/ink" xmlns:am3d="http://schemas.microsoft.com/office/drawing/2017/model3d" xmlns:o="urn:schemas-microsoft-com:office:office" xmlns:oel="http://schemas.microsoft.com/office/2019/extlst" xmlns:r="http://schemas.openxmlformats.org/officeDocument/2006/relationships" xmlns:m="http://schemas.openxmlformats.org/officeDocument/2006/math" xmlns:v="urn:schemas-microsoft-com:vml" xmlns:wp14="http://schemas.microsoft.com/office/word/2010/wordprocessingDrawing" xmlns:wp="http://schemas.openxmlformats.org/drawingml/2006/wordprocessingDrawing" xmlns:w10="urn:schemas-microsoft-com:office:word" xmlns:w="http://schemas.openxmlformats.org/wordprocessingml/2006/main" xmlns:w14="http://schemas.microsoft.com/office/word/2010/wordml" xmlns:w15="http://schemas.microsoft.com/office/word/2012/wordml" xmlns:w16cex="http://schemas.microsoft.com/office/word/2018/wordml/cex" xmlns:w16cid="http://schemas.microsoft.com/office/word/2016/wordml/cid" xmlns:w16="http://schemas.microsoft.com/office/word/2018/wordml" xmlns:w16du="http://schemas.microsoft.com/office/word/2023/wordml/word16du" xmlns:w16sdtdh="http://schemas.microsoft.com/office/word/2020/wordml/sdtdatahash" xmlns:w16sdtfl="http://schemas.microsoft.com/office/word/2024/wordml/sdtformatlock" xmlns:w16se="http://schemas.microsoft.com/office/word/2015/wordml/symex" xmlns:wpg="http://schemas.microsoft.com/office/word/2010/wordprocessingGroup" xmlns:wpi="http://schemas.microsoft.com/office/word/2010/wordprocessingInk" xmlns:wne="http://schemas.microsoft.com/office/word/2006/wordml" xmlns:wps="http://schemas.microsoft.com/office/word/2010/wordprocessingShape" mc:Ignorable="w14 w15 w16se w16cid w16 w16cex w16sdtdh w16sdtfl w16du wp14">
   <w:footnote w:type="separator" w:id="-1">
     <w:p>
       <w:pPr>
@@ -3764,7 +3818,7 @@
 </file>
 
 <file path=word/header1.xml><?xml version="1.0" encoding="utf-8"?>
-<w:hdr xmlns:wpc="http://schemas.microsoft.com/office/word/2010/wordprocessingCanvas" xmlns:cx="http://schemas.microsoft.com/office/drawing/2014/chartex" xmlns:cx1="http://schemas.microsoft.com/office/drawing/2015/9/8/chartex" xmlns:cx2="http://schemas.microsoft.com/office/drawing/2015/10/21/chartex" xmlns:cx3="http://schemas.microsoft.com/office/drawing/2016/5/9/chartex" xmlns:cx4="http://schemas.microsoft.com/office/drawing/2016/5/10/chartex" xmlns:cx5="http://schemas.microsoft.com/office/drawing/2016/5/11/chartex" xmlns:cx6="http://schemas.microsoft.com/office/drawing/2016/5/12/chartex" xmlns:cx7="http://schemas.microsoft.com/office/drawing/2016/5/13/chartex" xmlns:cx8="http://schemas.microsoft.com/office/drawing/2016/5/14/chartex" xmlns:mc="http://schemas.openxmlformats.org/markup-compatibility/2006" xmlns:aink="http://schemas.microsoft.com/office/drawing/2016/ink" xmlns:am3d="http://schemas.microsoft.com/office/drawing/2017/model3d" xmlns:o="urn:schemas-microsoft-com:office:office" xmlns:r="http://schemas.openxmlformats.org/officeDocument/2006/relationships" xmlns:m="http://schemas.openxmlformats.org/officeDocument/2006/math" xmlns:v="urn:schemas-microsoft-com:vml" xmlns:wp14="http://schemas.microsoft.com/office/word/2010/wordprocessingDrawing" xmlns:wp="http://schemas.openxmlformats.org/drawingml/2006/wordprocessingDrawing" xmlns:w10="urn:schemas-microsoft-com:office:word" xmlns:w="http://schemas.openxmlformats.org/wordprocessingml/2006/main" xmlns:w14="http://schemas.microsoft.com/office/word/2010/wordml" xmlns:w15="http://schemas.microsoft.com/office/word/2012/wordml" xmlns:w16cex="http://schemas.microsoft.com/office/word/2018/wordml/cex" xmlns:w16cid="http://schemas.microsoft.com/office/word/2016/wordml/cid" xmlns:w16="http://schemas.microsoft.com/office/word/2018/wordml" xmlns:w16se="http://schemas.microsoft.com/office/word/2015/wordml/symex" xmlns:wpg="http://schemas.microsoft.com/office/word/2010/wordprocessingGroup" xmlns:wpi="http://schemas.microsoft.com/office/word/2010/wordprocessingInk" xmlns:wne="http://schemas.microsoft.com/office/word/2006/wordml" xmlns:wps="http://schemas.microsoft.com/office/word/2010/wordprocessingShape" mc:Ignorable="w14 w15 w16se w16cid w16 w16cex wp14">
+<w:hdr xmlns:wpc="http://schemas.microsoft.com/office/word/2010/wordprocessingCanvas" xmlns:cx="http://schemas.microsoft.com/office/drawing/2014/chartex" xmlns:cx1="http://schemas.microsoft.com/office/drawing/2015/9/8/chartex" xmlns:cx2="http://schemas.microsoft.com/office/drawing/2015/10/21/chartex" xmlns:cx3="http://schemas.microsoft.com/office/drawing/2016/5/9/chartex" xmlns:cx4="http://schemas.microsoft.com/office/drawing/2016/5/10/chartex" xmlns:cx5="http://schemas.microsoft.com/office/drawing/2016/5/11/chartex" xmlns:cx6="http://schemas.microsoft.com/office/drawing/2016/5/12/chartex" xmlns:cx7="http://schemas.microsoft.com/office/drawing/2016/5/13/chartex" xmlns:cx8="http://schemas.microsoft.com/office/drawing/2016/5/14/chartex" xmlns:mc="http://schemas.openxmlformats.org/markup-compatibility/2006" xmlns:aink="http://schemas.microsoft.com/office/drawing/2016/ink" xmlns:am3d="http://schemas.microsoft.com/office/drawing/2017/model3d" xmlns:o="urn:schemas-microsoft-com:office:office" xmlns:oel="http://schemas.microsoft.com/office/2019/extlst" xmlns:r="http://schemas.openxmlformats.org/officeDocument/2006/relationships" xmlns:m="http://schemas.openxmlformats.org/officeDocument/2006/math" xmlns:v="urn:schemas-microsoft-com:vml" xmlns:wp14="http://schemas.microsoft.com/office/word/2010/wordprocessingDrawing" xmlns:wp="http://schemas.openxmlformats.org/drawingml/2006/wordprocessingDrawing" xmlns:w10="urn:schemas-microsoft-com:office:word" xmlns:w="http://schemas.openxmlformats.org/wordprocessingml/2006/main" xmlns:w14="http://schemas.microsoft.com/office/word/2010/wordml" xmlns:w15="http://schemas.microsoft.com/office/word/2012/wordml" xmlns:w16cex="http://schemas.microsoft.com/office/word/2018/wordml/cex" xmlns:w16cid="http://schemas.microsoft.com/office/word/2016/wordml/cid" xmlns:w16="http://schemas.microsoft.com/office/word/2018/wordml" xmlns:w16du="http://schemas.microsoft.com/office/word/2023/wordml/word16du" xmlns:w16sdtdh="http://schemas.microsoft.com/office/word/2020/wordml/sdtdatahash" xmlns:w16sdtfl="http://schemas.microsoft.com/office/word/2024/wordml/sdtformatlock" xmlns:w16se="http://schemas.microsoft.com/office/word/2015/wordml/symex" xmlns:wpg="http://schemas.microsoft.com/office/word/2010/wordprocessingGroup" xmlns:wpi="http://schemas.microsoft.com/office/word/2010/wordprocessingInk" xmlns:wne="http://schemas.microsoft.com/office/word/2006/wordml" xmlns:wps="http://schemas.microsoft.com/office/word/2010/wordprocessingShape" mc:Ignorable="w14 w15 w16se w16cid w16 w16cex w16sdtdh w16sdtfl w16du wp14">
   <w:p>
     <w:pPr>
       <w:pBdr>
@@ -3794,7 +3848,25 @@
         <w:color w:val="000000"/>
       </w:rPr>
       <w:tab/>
-      <w:t xml:space="preserve">                             2018-2019</w:t>
+      <w:t xml:space="preserve">                             20</w:t>
+    </w:r>
+    <w:r>
+      <w:rPr>
+        <w:color w:val="000000"/>
+      </w:rPr>
+      <w:t>24</w:t>
+    </w:r>
+    <w:r>
+      <w:rPr>
+        <w:color w:val="000000"/>
+      </w:rPr>
+      <w:t>-</w:t>
+    </w:r>
+    <w:r>
+      <w:rPr>
+        <w:color w:val="000000"/>
+      </w:rPr>
+      <w:t>2025</w:t>
     </w:r>
   </w:p>
   <w:p>
@@ -3860,7 +3932,7 @@
 </file>
 
 <file path=word/numbering.xml><?xml version="1.0" encoding="utf-8"?>
-<w:numbering xmlns:wpc="http://schemas.microsoft.com/office/word/2010/wordprocessingCanvas" xmlns:cx="http://schemas.microsoft.com/office/drawing/2014/chartex" xmlns:cx1="http://schemas.microsoft.com/office/drawing/2015/9/8/chartex" xmlns:cx2="http://schemas.microsoft.com/office/drawing/2015/10/21/chartex" xmlns:cx3="http://schemas.microsoft.com/office/drawing/2016/5/9/chartex" xmlns:cx4="http://schemas.microsoft.com/office/drawing/2016/5/10/chartex" xmlns:cx5="http://schemas.microsoft.com/office/drawing/2016/5/11/chartex" xmlns:cx6="http://schemas.microsoft.com/office/drawing/2016/5/12/chartex" xmlns:cx7="http://schemas.microsoft.com/office/drawing/2016/5/13/chartex" xmlns:cx8="http://schemas.microsoft.com/office/drawing/2016/5/14/chartex" xmlns:mc="http://schemas.openxmlformats.org/markup-compatibility/2006" xmlns:aink="http://schemas.microsoft.com/office/drawing/2016/ink" xmlns:am3d="http://schemas.microsoft.com/office/drawing/2017/model3d" xmlns:o="urn:schemas-microsoft-com:office:office" xmlns:r="http://schemas.openxmlformats.org/officeDocument/2006/relationships" xmlns:m="http://schemas.openxmlformats.org/officeDocument/2006/math" xmlns:v="urn:schemas-microsoft-com:vml" xmlns:wp14="http://schemas.microsoft.com/office/word/2010/wordprocessingDrawing" xmlns:wp="http://schemas.openxmlformats.org/drawingml/2006/wordprocessingDrawing" xmlns:w10="urn:schemas-microsoft-com:office:word" xmlns:w="http://schemas.openxmlformats.org/wordprocessingml/2006/main" xmlns:w14="http://schemas.microsoft.com/office/word/2010/wordml" xmlns:w15="http://schemas.microsoft.com/office/word/2012/wordml" xmlns:w16cex="http://schemas.microsoft.com/office/word/2018/wordml/cex" xmlns:w16cid="http://schemas.microsoft.com/office/word/2016/wordml/cid" xmlns:w16="http://schemas.microsoft.com/office/word/2018/wordml" xmlns:w16se="http://schemas.microsoft.com/office/word/2015/wordml/symex" xmlns:wpg="http://schemas.microsoft.com/office/word/2010/wordprocessingGroup" xmlns:wpi="http://schemas.microsoft.com/office/word/2010/wordprocessingInk" xmlns:wne="http://schemas.microsoft.com/office/word/2006/wordml" xmlns:wps="http://schemas.microsoft.com/office/word/2010/wordprocessingShape" mc:Ignorable="w14 w15 w16se w16cid w16 w16cex wp14">
+<w:numbering xmlns:wpc="http://schemas.microsoft.com/office/word/2010/wordprocessingCanvas" xmlns:cx="http://schemas.microsoft.com/office/drawing/2014/chartex" xmlns:cx1="http://schemas.microsoft.com/office/drawing/2015/9/8/chartex" xmlns:cx2="http://schemas.microsoft.com/office/drawing/2015/10/21/chartex" xmlns:cx3="http://schemas.microsoft.com/office/drawing/2016/5/9/chartex" xmlns:cx4="http://schemas.microsoft.com/office/drawing/2016/5/10/chartex" xmlns:cx5="http://schemas.microsoft.com/office/drawing/2016/5/11/chartex" xmlns:cx6="http://schemas.microsoft.com/office/drawing/2016/5/12/chartex" xmlns:cx7="http://schemas.microsoft.com/office/drawing/2016/5/13/chartex" xmlns:cx8="http://schemas.microsoft.com/office/drawing/2016/5/14/chartex" xmlns:mc="http://schemas.openxmlformats.org/markup-compatibility/2006" xmlns:aink="http://schemas.microsoft.com/office/drawing/2016/ink" xmlns:am3d="http://schemas.microsoft.com/office/drawing/2017/model3d" xmlns:o="urn:schemas-microsoft-com:office:office" xmlns:oel="http://schemas.microsoft.com/office/2019/extlst" xmlns:r="http://schemas.openxmlformats.org/officeDocument/2006/relationships" xmlns:m="http://schemas.openxmlformats.org/officeDocument/2006/math" xmlns:v="urn:schemas-microsoft-com:vml" xmlns:wp14="http://schemas.microsoft.com/office/word/2010/wordprocessingDrawing" xmlns:wp="http://schemas.openxmlformats.org/drawingml/2006/wordprocessingDrawing" xmlns:w10="urn:schemas-microsoft-com:office:word" xmlns:w="http://schemas.openxmlformats.org/wordprocessingml/2006/main" xmlns:w14="http://schemas.microsoft.com/office/word/2010/wordml" xmlns:w15="http://schemas.microsoft.com/office/word/2012/wordml" xmlns:w16cex="http://schemas.microsoft.com/office/word/2018/wordml/cex" xmlns:w16cid="http://schemas.microsoft.com/office/word/2016/wordml/cid" xmlns:w16="http://schemas.microsoft.com/office/word/2018/wordml" xmlns:w16du="http://schemas.microsoft.com/office/word/2023/wordml/word16du" xmlns:w16sdtdh="http://schemas.microsoft.com/office/word/2020/wordml/sdtdatahash" xmlns:w16sdtfl="http://schemas.microsoft.com/office/word/2024/wordml/sdtformatlock" xmlns:w16se="http://schemas.microsoft.com/office/word/2015/wordml/symex" xmlns:wpg="http://schemas.microsoft.com/office/word/2010/wordprocessingGroup" xmlns:wpi="http://schemas.microsoft.com/office/word/2010/wordprocessingInk" xmlns:wne="http://schemas.microsoft.com/office/word/2006/wordml" xmlns:wps="http://schemas.microsoft.com/office/word/2010/wordprocessingShape" mc:Ignorable="w14 w15 w16se w16cid w16 w16cex w16sdtdh w16sdtfl w16du wp14">
   <w:abstractNum w:abstractNumId="0" w15:restartNumberingAfterBreak="0">
     <w:nsid w:val="1BE14484"/>
     <w:multiLevelType w:val="multilevel"/>
@@ -4267,19 +4339,19 @@
       </w:pPr>
     </w:lvl>
   </w:abstractNum>
-  <w:num w:numId="1">
+  <w:num w:numId="1" w16cid:durableId="987049814">
     <w:abstractNumId w:val="2"/>
   </w:num>
-  <w:num w:numId="2">
+  <w:num w:numId="2" w16cid:durableId="1716853663">
     <w:abstractNumId w:val="3"/>
   </w:num>
-  <w:num w:numId="3">
+  <w:num w:numId="3" w16cid:durableId="869993487">
     <w:abstractNumId w:val="0"/>
   </w:num>
-  <w:num w:numId="4">
+  <w:num w:numId="4" w16cid:durableId="1470631785">
     <w:abstractNumId w:val="1"/>
   </w:num>
-  <w:num w:numId="5">
+  <w:num w:numId="5" w16cid:durableId="1902985865">
     <w:abstractNumId w:val="1"/>
     <w:lvlOverride w:ilvl="0">
       <w:startOverride w:val="1"/>
@@ -4309,7 +4381,7 @@
       <w:startOverride w:val="1"/>
     </w:lvlOverride>
   </w:num>
-  <w:num w:numId="6">
+  <w:num w:numId="6" w16cid:durableId="1001196645">
     <w:abstractNumId w:val="1"/>
     <w:lvlOverride w:ilvl="0">
       <w:startOverride w:val="1"/>
@@ -4339,7 +4411,7 @@
       <w:startOverride w:val="1"/>
     </w:lvlOverride>
   </w:num>
-  <w:num w:numId="7">
+  <w:num w:numId="7" w16cid:durableId="825513351">
     <w:abstractNumId w:val="1"/>
     <w:lvlOverride w:ilvl="0">
       <w:startOverride w:val="1"/>
@@ -4369,7 +4441,7 @@
       <w:startOverride w:val="1"/>
     </w:lvlOverride>
   </w:num>
-  <w:num w:numId="8">
+  <w:num w:numId="8" w16cid:durableId="1362168678">
     <w:abstractNumId w:val="1"/>
     <w:lvlOverride w:ilvl="0">
       <w:startOverride w:val="1"/>
@@ -4403,7 +4475,7 @@
 </file>
 
 <file path=word/styles.xml><?xml version="1.0" encoding="utf-8"?>
-<w:styles xmlns:mc="http://schemas.openxmlformats.org/markup-compatibility/2006" xmlns:r="http://schemas.openxmlformats.org/officeDocument/2006/relationships" xmlns:w="http://schemas.openxmlformats.org/wordprocessingml/2006/main" xmlns:w14="http://schemas.microsoft.com/office/word/2010/wordml" xmlns:w15="http://schemas.microsoft.com/office/word/2012/wordml" xmlns:w16cex="http://schemas.microsoft.com/office/word/2018/wordml/cex" xmlns:w16cid="http://schemas.microsoft.com/office/word/2016/wordml/cid" xmlns:w16="http://schemas.microsoft.com/office/word/2018/wordml" xmlns:w16se="http://schemas.microsoft.com/office/word/2015/wordml/symex" mc:Ignorable="w14 w15 w16se w16cid w16 w16cex">
+<w:styles xmlns:mc="http://schemas.openxmlformats.org/markup-compatibility/2006" xmlns:r="http://schemas.openxmlformats.org/officeDocument/2006/relationships" xmlns:w="http://schemas.openxmlformats.org/wordprocessingml/2006/main" xmlns:w14="http://schemas.microsoft.com/office/word/2010/wordml" xmlns:w15="http://schemas.microsoft.com/office/word/2012/wordml" xmlns:w16cex="http://schemas.microsoft.com/office/word/2018/wordml/cex" xmlns:w16cid="http://schemas.microsoft.com/office/word/2016/wordml/cid" xmlns:w16="http://schemas.microsoft.com/office/word/2018/wordml" xmlns:w16du="http://schemas.microsoft.com/office/word/2023/wordml/word16du" xmlns:w16sdtdh="http://schemas.microsoft.com/office/word/2020/wordml/sdtdatahash" xmlns:w16sdtfl="http://schemas.microsoft.com/office/word/2024/wordml/sdtformatlock" xmlns:w16se="http://schemas.microsoft.com/office/word/2015/wordml/symex" mc:Ignorable="w14 w15 w16se w16cid w16 w16cex w16sdtdh w16sdtfl w16du">
   <w:docDefaults>
     <w:rPrDefault>
       <w:rPr>
@@ -4800,6 +4872,7 @@
   <w:style w:type="paragraph" w:default="1" w:styleId="Normal">
     <w:name w:val="Normal"/>
     <w:qFormat/>
+    <w:rsid w:val="00AB76F5"/>
   </w:style>
   <w:style w:type="paragraph" w:styleId="Heading1">
     <w:name w:val="heading 1"/>

</xml_diff>